<commit_message>
Added little bit on schedule activities for project contract
</commit_message>
<xml_diff>
--- a/Documents/Joshua Jackson - Project Contract 1st Draft.docx
+++ b/Documents/Joshua Jackson - Project Contract 1st Draft.docx
@@ -2187,8 +2187,6 @@
           <w:szCs w:val="26"/>
         </w:rPr>
       </w:pPr>
-      <w:bookmarkStart w:id="0" w:name="_GoBack"/>
-      <w:bookmarkEnd w:id="0"/>
     </w:p>
     <w:p>
       <w:pPr>
@@ -2574,16 +2572,7 @@
           <w:sz w:val="26"/>
           <w:szCs w:val="26"/>
         </w:rPr>
-        <w:t xml:space="preserve"> </w:t>
-      </w:r>
-      <w:r>
-        <w:rPr>
-          <w:rFonts w:ascii="Tahoma" w:eastAsia="Times New Roman" w:hAnsi="Tahoma" w:cs="Tahoma"/>
-          <w:color w:val="333333"/>
-          <w:sz w:val="26"/>
-          <w:szCs w:val="26"/>
-        </w:rPr>
-        <w:t>(</w:t>
+        <w:t xml:space="preserve"> (</w:t>
       </w:r>
       <w:hyperlink r:id="rId7" w:history="1">
         <w:r>
@@ -3200,20 +3189,712 @@
         <w:jc w:val="both"/>
         <w:rPr>
           <w:rFonts w:ascii="Tahoma" w:eastAsia="Times New Roman" w:hAnsi="Tahoma" w:cs="Tahoma"/>
-          <w:color w:val="333333"/>
-          <w:sz w:val="26"/>
-          <w:szCs w:val="26"/>
-        </w:rPr>
-      </w:pPr>
-      <w:r>
-        <w:rPr>
-          <w:rFonts w:ascii="Tahoma" w:eastAsia="Times New Roman" w:hAnsi="Tahoma" w:cs="Tahoma"/>
+          <w:b/>
+          <w:color w:val="333333"/>
+          <w:sz w:val="26"/>
+          <w:szCs w:val="26"/>
+        </w:rPr>
+      </w:pPr>
+      <w:r>
+        <w:rPr>
+          <w:rFonts w:ascii="Tahoma" w:eastAsia="Times New Roman" w:hAnsi="Tahoma" w:cs="Tahoma"/>
+          <w:b/>
           <w:color w:val="333333"/>
           <w:sz w:val="26"/>
           <w:szCs w:val="26"/>
         </w:rPr>
         <w:t>Schedule of Activities (max. 300 words):</w:t>
       </w:r>
+    </w:p>
+    <w:p>
+      <w:pPr>
+        <w:shd w:val="clear" w:color="auto" w:fill="FFFFFF"/>
+        <w:spacing w:line="360" w:lineRule="auto"/>
+        <w:jc w:val="both"/>
+        <w:rPr>
+          <w:rFonts w:ascii="Tahoma" w:eastAsia="Times New Roman" w:hAnsi="Tahoma" w:cs="Tahoma"/>
+          <w:color w:val="333333"/>
+          <w:sz w:val="26"/>
+          <w:szCs w:val="26"/>
+        </w:rPr>
+      </w:pPr>
+      <w:r>
+        <w:rPr>
+          <w:rFonts w:ascii="Tahoma" w:eastAsia="Times New Roman" w:hAnsi="Tahoma" w:cs="Tahoma"/>
+          <w:color w:val="333333"/>
+          <w:sz w:val="26"/>
+          <w:szCs w:val="26"/>
+        </w:rPr>
+        <w:t>*See attached Sprint plan for a more detailed breakdown (</w:t>
+      </w:r>
+      <w:r>
+        <w:rPr>
+          <w:rFonts w:ascii="Tahoma" w:eastAsia="Times New Roman" w:hAnsi="Tahoma" w:cs="Tahoma"/>
+          <w:color w:val="FF0000"/>
+          <w:sz w:val="22"/>
+          <w:szCs w:val="22"/>
+          <w:u w:val="single"/>
+        </w:rPr>
+        <w:t xml:space="preserve">I need to </w:t>
+      </w:r>
+      <w:proofErr w:type="gramStart"/>
+      <w:r>
+        <w:rPr>
+          <w:rFonts w:ascii="Tahoma" w:eastAsia="Times New Roman" w:hAnsi="Tahoma" w:cs="Tahoma"/>
+          <w:color w:val="FF0000"/>
+          <w:sz w:val="22"/>
+          <w:szCs w:val="22"/>
+          <w:u w:val="single"/>
+        </w:rPr>
+        <w:t>actually create</w:t>
+      </w:r>
+      <w:proofErr w:type="gramEnd"/>
+      <w:r>
+        <w:rPr>
+          <w:rFonts w:ascii="Tahoma" w:eastAsia="Times New Roman" w:hAnsi="Tahoma" w:cs="Tahoma"/>
+          <w:color w:val="FF0000"/>
+          <w:sz w:val="22"/>
+          <w:szCs w:val="22"/>
+          <w:u w:val="single"/>
+        </w:rPr>
+        <w:t xml:space="preserve"> this as it will be my actionable </w:t>
+      </w:r>
+      <w:proofErr w:type="spellStart"/>
+      <w:r>
+        <w:rPr>
+          <w:rFonts w:ascii="Tahoma" w:eastAsia="Times New Roman" w:hAnsi="Tahoma" w:cs="Tahoma"/>
+          <w:color w:val="FF0000"/>
+          <w:sz w:val="22"/>
+          <w:szCs w:val="22"/>
+          <w:u w:val="single"/>
+        </w:rPr>
+        <w:t>todo</w:t>
+      </w:r>
+      <w:proofErr w:type="spellEnd"/>
+      <w:r>
+        <w:rPr>
+          <w:rFonts w:ascii="Tahoma" w:eastAsia="Times New Roman" w:hAnsi="Tahoma" w:cs="Tahoma"/>
+          <w:color w:val="FF0000"/>
+          <w:sz w:val="22"/>
+          <w:szCs w:val="22"/>
+          <w:u w:val="single"/>
+        </w:rPr>
+        <w:t xml:space="preserve"> list and be too large for this document</w:t>
+      </w:r>
+      <w:r>
+        <w:rPr>
+          <w:rFonts w:ascii="Tahoma" w:eastAsia="Times New Roman" w:hAnsi="Tahoma" w:cs="Tahoma"/>
+          <w:color w:val="333333"/>
+          <w:sz w:val="26"/>
+          <w:szCs w:val="26"/>
+        </w:rPr>
+        <w:t>)</w:t>
+      </w:r>
+    </w:p>
+    <w:tbl>
+      <w:tblPr>
+        <w:tblStyle w:val="TableGrid"/>
+        <w:tblW w:w="0" w:type="auto"/>
+        <w:tblLook w:val="04A0" w:firstRow="1" w:lastRow="0" w:firstColumn="1" w:lastColumn="0" w:noHBand="0" w:noVBand="1"/>
+      </w:tblPr>
+      <w:tblGrid>
+        <w:gridCol w:w="1696"/>
+        <w:gridCol w:w="7314"/>
+      </w:tblGrid>
+      <w:tr>
+        <w:tc>
+          <w:tcPr>
+            <w:tcW w:w="1696" w:type="dxa"/>
+          </w:tcPr>
+          <w:p>
+            <w:pPr>
+              <w:spacing w:line="360" w:lineRule="auto"/>
+              <w:jc w:val="both"/>
+              <w:rPr>
+                <w:rFonts w:ascii="Tahoma" w:eastAsia="Times New Roman" w:hAnsi="Tahoma" w:cs="Tahoma"/>
+                <w:b/>
+                <w:color w:val="333333"/>
+                <w:sz w:val="26"/>
+                <w:szCs w:val="26"/>
+              </w:rPr>
+            </w:pPr>
+            <w:r>
+              <w:rPr>
+                <w:rFonts w:ascii="Tahoma" w:eastAsia="Times New Roman" w:hAnsi="Tahoma" w:cs="Tahoma"/>
+                <w:b/>
+                <w:color w:val="333333"/>
+                <w:sz w:val="26"/>
+                <w:szCs w:val="26"/>
+              </w:rPr>
+              <w:t>November</w:t>
+            </w:r>
+          </w:p>
+        </w:tc>
+        <w:tc>
+          <w:tcPr>
+            <w:tcW w:w="7314" w:type="dxa"/>
+          </w:tcPr>
+          <w:p>
+            <w:pPr>
+              <w:pStyle w:val="ListParagraph"/>
+              <w:numPr>
+                <w:ilvl w:val="0"/>
+                <w:numId w:val="4"/>
+              </w:numPr>
+              <w:spacing w:line="360" w:lineRule="auto"/>
+              <w:jc w:val="both"/>
+              <w:rPr>
+                <w:rFonts w:ascii="Tahoma" w:eastAsia="Times New Roman" w:hAnsi="Tahoma" w:cs="Tahoma"/>
+                <w:color w:val="333333"/>
+                <w:sz w:val="22"/>
+                <w:szCs w:val="22"/>
+              </w:rPr>
+            </w:pPr>
+            <w:r>
+              <w:rPr>
+                <w:rFonts w:ascii="Tahoma" w:eastAsia="Times New Roman" w:hAnsi="Tahoma" w:cs="Tahoma"/>
+                <w:color w:val="333333"/>
+                <w:sz w:val="22"/>
+                <w:szCs w:val="22"/>
+              </w:rPr>
+              <w:t>Setup project structure and all required build tools</w:t>
+            </w:r>
+          </w:p>
+          <w:p>
+            <w:pPr>
+              <w:pStyle w:val="ListParagraph"/>
+              <w:numPr>
+                <w:ilvl w:val="0"/>
+                <w:numId w:val="4"/>
+              </w:numPr>
+              <w:spacing w:line="360" w:lineRule="auto"/>
+              <w:jc w:val="both"/>
+              <w:rPr>
+                <w:rFonts w:ascii="Tahoma" w:eastAsia="Times New Roman" w:hAnsi="Tahoma" w:cs="Tahoma"/>
+                <w:color w:val="333333"/>
+                <w:sz w:val="22"/>
+                <w:szCs w:val="22"/>
+              </w:rPr>
+            </w:pPr>
+            <w:r>
+              <w:rPr>
+                <w:rFonts w:ascii="Tahoma" w:eastAsia="Times New Roman" w:hAnsi="Tahoma" w:cs="Tahoma"/>
+                <w:color w:val="333333"/>
+                <w:sz w:val="22"/>
+                <w:szCs w:val="22"/>
+              </w:rPr>
+              <w:t>Implement the Attributes functionality</w:t>
+            </w:r>
+          </w:p>
+          <w:p>
+            <w:pPr>
+              <w:pStyle w:val="ListParagraph"/>
+              <w:numPr>
+                <w:ilvl w:val="0"/>
+                <w:numId w:val="4"/>
+              </w:numPr>
+              <w:spacing w:line="360" w:lineRule="auto"/>
+              <w:jc w:val="both"/>
+              <w:rPr>
+                <w:rFonts w:ascii="Tahoma" w:eastAsia="Times New Roman" w:hAnsi="Tahoma" w:cs="Tahoma"/>
+                <w:color w:val="333333"/>
+                <w:sz w:val="22"/>
+                <w:szCs w:val="22"/>
+              </w:rPr>
+            </w:pPr>
+            <w:r>
+              <w:rPr>
+                <w:rFonts w:ascii="Tahoma" w:eastAsia="Times New Roman" w:hAnsi="Tahoma" w:cs="Tahoma"/>
+                <w:color w:val="333333"/>
+                <w:sz w:val="22"/>
+                <w:szCs w:val="22"/>
+              </w:rPr>
+              <w:t>Design the UI in all possible states</w:t>
+            </w:r>
+          </w:p>
+          <w:p>
+            <w:pPr>
+              <w:pStyle w:val="ListParagraph"/>
+              <w:numPr>
+                <w:ilvl w:val="0"/>
+                <w:numId w:val="4"/>
+              </w:numPr>
+              <w:spacing w:line="360" w:lineRule="auto"/>
+              <w:jc w:val="both"/>
+              <w:rPr>
+                <w:rFonts w:ascii="Tahoma" w:eastAsia="Times New Roman" w:hAnsi="Tahoma" w:cs="Tahoma"/>
+                <w:color w:val="333333"/>
+                <w:sz w:val="22"/>
+                <w:szCs w:val="22"/>
+              </w:rPr>
+            </w:pPr>
+            <w:r>
+              <w:rPr>
+                <w:rFonts w:ascii="Tahoma" w:eastAsia="Times New Roman" w:hAnsi="Tahoma" w:cs="Tahoma"/>
+                <w:color w:val="333333"/>
+                <w:sz w:val="22"/>
+                <w:szCs w:val="22"/>
+              </w:rPr>
+              <w:t>Create</w:t>
+            </w:r>
+            <w:r>
+              <w:rPr>
+                <w:rFonts w:ascii="Tahoma" w:eastAsia="Times New Roman" w:hAnsi="Tahoma" w:cs="Tahoma"/>
+                <w:color w:val="333333"/>
+                <w:sz w:val="22"/>
+                <w:szCs w:val="22"/>
+              </w:rPr>
+              <w:t xml:space="preserve"> possible Decisions and not</w:t>
+            </w:r>
+            <w:r>
+              <w:rPr>
+                <w:rFonts w:ascii="Tahoma" w:eastAsia="Times New Roman" w:hAnsi="Tahoma" w:cs="Tahoma"/>
+                <w:color w:val="333333"/>
+                <w:sz w:val="22"/>
+                <w:szCs w:val="22"/>
+              </w:rPr>
+              <w:t>e</w:t>
+            </w:r>
+            <w:r>
+              <w:rPr>
+                <w:rFonts w:ascii="Tahoma" w:eastAsia="Times New Roman" w:hAnsi="Tahoma" w:cs="Tahoma"/>
+                <w:color w:val="333333"/>
+                <w:sz w:val="22"/>
+                <w:szCs w:val="22"/>
+              </w:rPr>
+              <w:t xml:space="preserve"> the effect they have on the attributes (outside of any usable code, just a collection of decisions)</w:t>
+            </w:r>
+          </w:p>
+        </w:tc>
+      </w:tr>
+      <w:tr>
+        <w:tc>
+          <w:tcPr>
+            <w:tcW w:w="1696" w:type="dxa"/>
+          </w:tcPr>
+          <w:p>
+            <w:pPr>
+              <w:spacing w:line="360" w:lineRule="auto"/>
+              <w:jc w:val="both"/>
+              <w:rPr>
+                <w:rFonts w:ascii="Tahoma" w:eastAsia="Times New Roman" w:hAnsi="Tahoma" w:cs="Tahoma"/>
+                <w:b/>
+                <w:color w:val="333333"/>
+                <w:sz w:val="26"/>
+                <w:szCs w:val="26"/>
+              </w:rPr>
+            </w:pPr>
+            <w:r>
+              <w:rPr>
+                <w:rFonts w:ascii="Tahoma" w:eastAsia="Times New Roman" w:hAnsi="Tahoma" w:cs="Tahoma"/>
+                <w:b/>
+                <w:color w:val="333333"/>
+                <w:sz w:val="26"/>
+                <w:szCs w:val="26"/>
+              </w:rPr>
+              <w:t>December</w:t>
+            </w:r>
+          </w:p>
+        </w:tc>
+        <w:tc>
+          <w:tcPr>
+            <w:tcW w:w="7314" w:type="dxa"/>
+          </w:tcPr>
+          <w:p>
+            <w:pPr>
+              <w:pStyle w:val="ListParagraph"/>
+              <w:numPr>
+                <w:ilvl w:val="0"/>
+                <w:numId w:val="4"/>
+              </w:numPr>
+              <w:spacing w:line="360" w:lineRule="auto"/>
+              <w:jc w:val="both"/>
+              <w:rPr>
+                <w:rFonts w:ascii="Tahoma" w:eastAsia="Times New Roman" w:hAnsi="Tahoma" w:cs="Tahoma"/>
+                <w:color w:val="333333"/>
+                <w:sz w:val="22"/>
+                <w:szCs w:val="22"/>
+              </w:rPr>
+            </w:pPr>
+            <w:r>
+              <w:rPr>
+                <w:rFonts w:ascii="Tahoma" w:eastAsia="Times New Roman" w:hAnsi="Tahoma" w:cs="Tahoma"/>
+                <w:color w:val="333333"/>
+                <w:sz w:val="22"/>
+                <w:szCs w:val="22"/>
+              </w:rPr>
+              <w:t>Implement a very basic version of the UI based on the designs. (The UI should just trigger logging to the console until the functionality is there)</w:t>
+            </w:r>
+          </w:p>
+          <w:p>
+            <w:pPr>
+              <w:pStyle w:val="ListParagraph"/>
+              <w:numPr>
+                <w:ilvl w:val="0"/>
+                <w:numId w:val="4"/>
+              </w:numPr>
+              <w:spacing w:line="360" w:lineRule="auto"/>
+              <w:jc w:val="both"/>
+              <w:rPr>
+                <w:rFonts w:ascii="Tahoma" w:eastAsia="Times New Roman" w:hAnsi="Tahoma" w:cs="Tahoma"/>
+                <w:color w:val="333333"/>
+                <w:sz w:val="22"/>
+                <w:szCs w:val="22"/>
+              </w:rPr>
+            </w:pPr>
+            <w:r>
+              <w:rPr>
+                <w:rFonts w:ascii="Tahoma" w:eastAsia="Times New Roman" w:hAnsi="Tahoma" w:cs="Tahoma"/>
+                <w:color w:val="333333"/>
+                <w:sz w:val="22"/>
+                <w:szCs w:val="22"/>
+              </w:rPr>
+              <w:t>Implement the Decisioning functionality</w:t>
+            </w:r>
+          </w:p>
+          <w:p>
+            <w:pPr>
+              <w:pStyle w:val="ListParagraph"/>
+              <w:numPr>
+                <w:ilvl w:val="0"/>
+                <w:numId w:val="4"/>
+              </w:numPr>
+              <w:spacing w:line="360" w:lineRule="auto"/>
+              <w:jc w:val="both"/>
+              <w:rPr>
+                <w:rFonts w:ascii="Tahoma" w:eastAsia="Times New Roman" w:hAnsi="Tahoma" w:cs="Tahoma"/>
+                <w:color w:val="333333"/>
+                <w:sz w:val="22"/>
+                <w:szCs w:val="22"/>
+              </w:rPr>
+            </w:pPr>
+            <w:r>
+              <w:rPr>
+                <w:rFonts w:ascii="Tahoma" w:eastAsia="Times New Roman" w:hAnsi="Tahoma" w:cs="Tahoma"/>
+                <w:color w:val="333333"/>
+                <w:sz w:val="22"/>
+                <w:szCs w:val="22"/>
+              </w:rPr>
+              <w:t>Tie everything together and run a small playtest locally and document the results, ensuring the game is playable in its basic state.</w:t>
+            </w:r>
+          </w:p>
+          <w:p>
+            <w:pPr>
+              <w:pStyle w:val="ListParagraph"/>
+              <w:numPr>
+                <w:ilvl w:val="0"/>
+                <w:numId w:val="4"/>
+              </w:numPr>
+              <w:spacing w:line="360" w:lineRule="auto"/>
+              <w:jc w:val="both"/>
+              <w:rPr>
+                <w:rFonts w:ascii="Tahoma" w:eastAsia="Times New Roman" w:hAnsi="Tahoma" w:cs="Tahoma"/>
+                <w:color w:val="333333"/>
+                <w:sz w:val="22"/>
+                <w:szCs w:val="22"/>
+              </w:rPr>
+            </w:pPr>
+            <w:r>
+              <w:rPr>
+                <w:rFonts w:ascii="Tahoma" w:eastAsia="Times New Roman" w:hAnsi="Tahoma" w:cs="Tahoma"/>
+                <w:color w:val="333333"/>
+                <w:sz w:val="22"/>
+                <w:szCs w:val="22"/>
+              </w:rPr>
+              <w:t>Gather/Create all assets required for the game</w:t>
+            </w:r>
+          </w:p>
+        </w:tc>
+      </w:tr>
+      <w:tr>
+        <w:tc>
+          <w:tcPr>
+            <w:tcW w:w="1696" w:type="dxa"/>
+          </w:tcPr>
+          <w:p>
+            <w:pPr>
+              <w:spacing w:line="360" w:lineRule="auto"/>
+              <w:jc w:val="both"/>
+              <w:rPr>
+                <w:rFonts w:ascii="Tahoma" w:eastAsia="Times New Roman" w:hAnsi="Tahoma" w:cs="Tahoma"/>
+                <w:b/>
+                <w:color w:val="333333"/>
+                <w:sz w:val="26"/>
+                <w:szCs w:val="26"/>
+              </w:rPr>
+            </w:pPr>
+            <w:r>
+              <w:rPr>
+                <w:rFonts w:ascii="Tahoma" w:eastAsia="Times New Roman" w:hAnsi="Tahoma" w:cs="Tahoma"/>
+                <w:b/>
+                <w:color w:val="333333"/>
+                <w:sz w:val="26"/>
+                <w:szCs w:val="26"/>
+              </w:rPr>
+              <w:t>January</w:t>
+            </w:r>
+          </w:p>
+        </w:tc>
+        <w:tc>
+          <w:tcPr>
+            <w:tcW w:w="7314" w:type="dxa"/>
+          </w:tcPr>
+          <w:p>
+            <w:pPr>
+              <w:pStyle w:val="ListParagraph"/>
+              <w:numPr>
+                <w:ilvl w:val="0"/>
+                <w:numId w:val="4"/>
+              </w:numPr>
+              <w:spacing w:line="360" w:lineRule="auto"/>
+              <w:jc w:val="both"/>
+              <w:rPr>
+                <w:rFonts w:ascii="Tahoma" w:eastAsia="Times New Roman" w:hAnsi="Tahoma" w:cs="Tahoma"/>
+                <w:color w:val="333333"/>
+                <w:sz w:val="22"/>
+                <w:szCs w:val="22"/>
+              </w:rPr>
+            </w:pPr>
+            <w:r>
+              <w:rPr>
+                <w:rFonts w:ascii="Tahoma" w:eastAsia="Times New Roman" w:hAnsi="Tahoma" w:cs="Tahoma"/>
+                <w:color w:val="333333"/>
+                <w:sz w:val="22"/>
+                <w:szCs w:val="22"/>
+              </w:rPr>
+              <w:t>Flesh out the game from its basic starting point</w:t>
+            </w:r>
+          </w:p>
+          <w:p>
+            <w:pPr>
+              <w:spacing w:line="360" w:lineRule="auto"/>
+              <w:jc w:val="both"/>
+              <w:rPr>
+                <w:rFonts w:ascii="Tahoma" w:eastAsia="Times New Roman" w:hAnsi="Tahoma" w:cs="Tahoma"/>
+                <w:color w:val="FF0000"/>
+                <w:sz w:val="22"/>
+                <w:szCs w:val="22"/>
+                <w:u w:val="single"/>
+              </w:rPr>
+            </w:pPr>
+            <w:r>
+              <w:rPr>
+                <w:rFonts w:ascii="Tahoma" w:eastAsia="Times New Roman" w:hAnsi="Tahoma" w:cs="Tahoma"/>
+                <w:color w:val="FF0000"/>
+                <w:sz w:val="22"/>
+                <w:szCs w:val="22"/>
+                <w:u w:val="single"/>
+              </w:rPr>
+              <w:lastRenderedPageBreak/>
+              <w:t>I think this table will be easier to write and make more sense once I have created my sprint plan as I am trying to create an overview from smaller tasks that don’t exist yet.</w:t>
+            </w:r>
+            <w:bookmarkStart w:id="0" w:name="_GoBack"/>
+            <w:bookmarkEnd w:id="0"/>
+          </w:p>
+        </w:tc>
+      </w:tr>
+      <w:tr>
+        <w:tc>
+          <w:tcPr>
+            <w:tcW w:w="1696" w:type="dxa"/>
+          </w:tcPr>
+          <w:p>
+            <w:pPr>
+              <w:spacing w:line="360" w:lineRule="auto"/>
+              <w:jc w:val="both"/>
+              <w:rPr>
+                <w:rFonts w:ascii="Tahoma" w:eastAsia="Times New Roman" w:hAnsi="Tahoma" w:cs="Tahoma"/>
+                <w:b/>
+                <w:color w:val="333333"/>
+                <w:sz w:val="26"/>
+                <w:szCs w:val="26"/>
+              </w:rPr>
+            </w:pPr>
+            <w:r>
+              <w:rPr>
+                <w:rFonts w:ascii="Tahoma" w:eastAsia="Times New Roman" w:hAnsi="Tahoma" w:cs="Tahoma"/>
+                <w:b/>
+                <w:color w:val="333333"/>
+                <w:sz w:val="26"/>
+                <w:szCs w:val="26"/>
+              </w:rPr>
+              <w:lastRenderedPageBreak/>
+              <w:t>February</w:t>
+            </w:r>
+          </w:p>
+        </w:tc>
+        <w:tc>
+          <w:tcPr>
+            <w:tcW w:w="7314" w:type="dxa"/>
+          </w:tcPr>
+          <w:p>
+            <w:pPr>
+              <w:spacing w:line="360" w:lineRule="auto"/>
+              <w:jc w:val="both"/>
+              <w:rPr>
+                <w:rFonts w:ascii="Tahoma" w:eastAsia="Times New Roman" w:hAnsi="Tahoma" w:cs="Tahoma"/>
+                <w:color w:val="333333"/>
+                <w:sz w:val="26"/>
+                <w:szCs w:val="26"/>
+              </w:rPr>
+            </w:pPr>
+          </w:p>
+        </w:tc>
+      </w:tr>
+      <w:tr>
+        <w:tc>
+          <w:tcPr>
+            <w:tcW w:w="1696" w:type="dxa"/>
+          </w:tcPr>
+          <w:p>
+            <w:pPr>
+              <w:spacing w:line="360" w:lineRule="auto"/>
+              <w:jc w:val="both"/>
+              <w:rPr>
+                <w:rFonts w:ascii="Tahoma" w:eastAsia="Times New Roman" w:hAnsi="Tahoma" w:cs="Tahoma"/>
+                <w:b/>
+                <w:color w:val="333333"/>
+                <w:sz w:val="26"/>
+                <w:szCs w:val="26"/>
+              </w:rPr>
+            </w:pPr>
+            <w:r>
+              <w:rPr>
+                <w:rFonts w:ascii="Tahoma" w:eastAsia="Times New Roman" w:hAnsi="Tahoma" w:cs="Tahoma"/>
+                <w:b/>
+                <w:color w:val="333333"/>
+                <w:sz w:val="26"/>
+                <w:szCs w:val="26"/>
+              </w:rPr>
+              <w:t>March</w:t>
+            </w:r>
+          </w:p>
+        </w:tc>
+        <w:tc>
+          <w:tcPr>
+            <w:tcW w:w="7314" w:type="dxa"/>
+          </w:tcPr>
+          <w:p>
+            <w:pPr>
+              <w:spacing w:line="360" w:lineRule="auto"/>
+              <w:jc w:val="both"/>
+              <w:rPr>
+                <w:rFonts w:ascii="Tahoma" w:eastAsia="Times New Roman" w:hAnsi="Tahoma" w:cs="Tahoma"/>
+                <w:color w:val="333333"/>
+                <w:sz w:val="26"/>
+                <w:szCs w:val="26"/>
+              </w:rPr>
+            </w:pPr>
+          </w:p>
+        </w:tc>
+      </w:tr>
+      <w:tr>
+        <w:tc>
+          <w:tcPr>
+            <w:tcW w:w="1696" w:type="dxa"/>
+          </w:tcPr>
+          <w:p>
+            <w:pPr>
+              <w:spacing w:line="360" w:lineRule="auto"/>
+              <w:jc w:val="both"/>
+              <w:rPr>
+                <w:rFonts w:ascii="Tahoma" w:eastAsia="Times New Roman" w:hAnsi="Tahoma" w:cs="Tahoma"/>
+                <w:b/>
+                <w:color w:val="333333"/>
+                <w:sz w:val="26"/>
+                <w:szCs w:val="26"/>
+              </w:rPr>
+            </w:pPr>
+            <w:r>
+              <w:rPr>
+                <w:rFonts w:ascii="Tahoma" w:eastAsia="Times New Roman" w:hAnsi="Tahoma" w:cs="Tahoma"/>
+                <w:b/>
+                <w:color w:val="333333"/>
+                <w:sz w:val="26"/>
+                <w:szCs w:val="26"/>
+              </w:rPr>
+              <w:t>April</w:t>
+            </w:r>
+          </w:p>
+        </w:tc>
+        <w:tc>
+          <w:tcPr>
+            <w:tcW w:w="7314" w:type="dxa"/>
+          </w:tcPr>
+          <w:p>
+            <w:pPr>
+              <w:spacing w:line="360" w:lineRule="auto"/>
+              <w:jc w:val="both"/>
+              <w:rPr>
+                <w:rFonts w:ascii="Tahoma" w:eastAsia="Times New Roman" w:hAnsi="Tahoma" w:cs="Tahoma"/>
+                <w:color w:val="333333"/>
+                <w:sz w:val="26"/>
+                <w:szCs w:val="26"/>
+              </w:rPr>
+            </w:pPr>
+          </w:p>
+        </w:tc>
+      </w:tr>
+      <w:tr>
+        <w:tc>
+          <w:tcPr>
+            <w:tcW w:w="1696" w:type="dxa"/>
+          </w:tcPr>
+          <w:p>
+            <w:pPr>
+              <w:spacing w:line="360" w:lineRule="auto"/>
+              <w:jc w:val="both"/>
+              <w:rPr>
+                <w:rFonts w:ascii="Tahoma" w:eastAsia="Times New Roman" w:hAnsi="Tahoma" w:cs="Tahoma"/>
+                <w:b/>
+                <w:color w:val="333333"/>
+                <w:sz w:val="26"/>
+                <w:szCs w:val="26"/>
+              </w:rPr>
+            </w:pPr>
+            <w:r>
+              <w:rPr>
+                <w:rFonts w:ascii="Tahoma" w:eastAsia="Times New Roman" w:hAnsi="Tahoma" w:cs="Tahoma"/>
+                <w:b/>
+                <w:color w:val="333333"/>
+                <w:sz w:val="26"/>
+                <w:szCs w:val="26"/>
+              </w:rPr>
+              <w:t>May</w:t>
+            </w:r>
+          </w:p>
+        </w:tc>
+        <w:tc>
+          <w:tcPr>
+            <w:tcW w:w="7314" w:type="dxa"/>
+          </w:tcPr>
+          <w:p>
+            <w:pPr>
+              <w:spacing w:line="360" w:lineRule="auto"/>
+              <w:jc w:val="both"/>
+              <w:rPr>
+                <w:rFonts w:ascii="Tahoma" w:eastAsia="Times New Roman" w:hAnsi="Tahoma" w:cs="Tahoma"/>
+                <w:color w:val="333333"/>
+                <w:sz w:val="26"/>
+                <w:szCs w:val="26"/>
+              </w:rPr>
+            </w:pPr>
+          </w:p>
+        </w:tc>
+      </w:tr>
+    </w:tbl>
+    <w:p>
+      <w:pPr>
+        <w:shd w:val="clear" w:color="auto" w:fill="FFFFFF"/>
+        <w:spacing w:line="360" w:lineRule="auto"/>
+        <w:jc w:val="both"/>
+        <w:rPr>
+          <w:rFonts w:ascii="Tahoma" w:eastAsia="Times New Roman" w:hAnsi="Tahoma" w:cs="Tahoma"/>
+          <w:color w:val="333333"/>
+          <w:sz w:val="26"/>
+          <w:szCs w:val="26"/>
+        </w:rPr>
+      </w:pPr>
     </w:p>
     <w:p>
       <w:pPr>
@@ -3770,6 +4451,118 @@
       </w:rPr>
     </w:lvl>
   </w:abstractNum>
+  <w:abstractNum w:abstractNumId="4" w15:restartNumberingAfterBreak="0">
+    <w:nsid w:val="67E45752"/>
+    <w:multiLevelType w:val="hybridMultilevel"/>
+    <w:tmpl w:val="2CBC6E8A"/>
+    <w:lvl w:ilvl="0" w:tplc="1F66E0A2">
+      <w:numFmt w:val="bullet"/>
+      <w:lvlText w:val="-"/>
+      <w:lvlJc w:val="left"/>
+      <w:pPr>
+        <w:ind w:left="720" w:hanging="360"/>
+      </w:pPr>
+      <w:rPr>
+        <w:rFonts w:ascii="Tahoma" w:eastAsia="Times New Roman" w:hAnsi="Tahoma" w:cs="Tahoma" w:hint="default"/>
+      </w:rPr>
+    </w:lvl>
+    <w:lvl w:ilvl="1" w:tplc="08090003" w:tentative="1">
+      <w:start w:val="1"/>
+      <w:numFmt w:val="bullet"/>
+      <w:lvlText w:val="o"/>
+      <w:lvlJc w:val="left"/>
+      <w:pPr>
+        <w:ind w:left="1440" w:hanging="360"/>
+      </w:pPr>
+      <w:rPr>
+        <w:rFonts w:ascii="Courier New" w:hAnsi="Courier New" w:cs="Courier New" w:hint="default"/>
+      </w:rPr>
+    </w:lvl>
+    <w:lvl w:ilvl="2" w:tplc="08090005" w:tentative="1">
+      <w:start w:val="1"/>
+      <w:numFmt w:val="bullet"/>
+      <w:lvlText w:val=""/>
+      <w:lvlJc w:val="left"/>
+      <w:pPr>
+        <w:ind w:left="2160" w:hanging="360"/>
+      </w:pPr>
+      <w:rPr>
+        <w:rFonts w:ascii="Wingdings" w:hAnsi="Wingdings" w:hint="default"/>
+      </w:rPr>
+    </w:lvl>
+    <w:lvl w:ilvl="3" w:tplc="08090001" w:tentative="1">
+      <w:start w:val="1"/>
+      <w:numFmt w:val="bullet"/>
+      <w:lvlText w:val=""/>
+      <w:lvlJc w:val="left"/>
+      <w:pPr>
+        <w:ind w:left="2880" w:hanging="360"/>
+      </w:pPr>
+      <w:rPr>
+        <w:rFonts w:ascii="Symbol" w:hAnsi="Symbol" w:hint="default"/>
+      </w:rPr>
+    </w:lvl>
+    <w:lvl w:ilvl="4" w:tplc="08090003" w:tentative="1">
+      <w:start w:val="1"/>
+      <w:numFmt w:val="bullet"/>
+      <w:lvlText w:val="o"/>
+      <w:lvlJc w:val="left"/>
+      <w:pPr>
+        <w:ind w:left="3600" w:hanging="360"/>
+      </w:pPr>
+      <w:rPr>
+        <w:rFonts w:ascii="Courier New" w:hAnsi="Courier New" w:cs="Courier New" w:hint="default"/>
+      </w:rPr>
+    </w:lvl>
+    <w:lvl w:ilvl="5" w:tplc="08090005" w:tentative="1">
+      <w:start w:val="1"/>
+      <w:numFmt w:val="bullet"/>
+      <w:lvlText w:val=""/>
+      <w:lvlJc w:val="left"/>
+      <w:pPr>
+        <w:ind w:left="4320" w:hanging="360"/>
+      </w:pPr>
+      <w:rPr>
+        <w:rFonts w:ascii="Wingdings" w:hAnsi="Wingdings" w:hint="default"/>
+      </w:rPr>
+    </w:lvl>
+    <w:lvl w:ilvl="6" w:tplc="08090001" w:tentative="1">
+      <w:start w:val="1"/>
+      <w:numFmt w:val="bullet"/>
+      <w:lvlText w:val=""/>
+      <w:lvlJc w:val="left"/>
+      <w:pPr>
+        <w:ind w:left="5040" w:hanging="360"/>
+      </w:pPr>
+      <w:rPr>
+        <w:rFonts w:ascii="Symbol" w:hAnsi="Symbol" w:hint="default"/>
+      </w:rPr>
+    </w:lvl>
+    <w:lvl w:ilvl="7" w:tplc="08090003" w:tentative="1">
+      <w:start w:val="1"/>
+      <w:numFmt w:val="bullet"/>
+      <w:lvlText w:val="o"/>
+      <w:lvlJc w:val="left"/>
+      <w:pPr>
+        <w:ind w:left="5760" w:hanging="360"/>
+      </w:pPr>
+      <w:rPr>
+        <w:rFonts w:ascii="Courier New" w:hAnsi="Courier New" w:cs="Courier New" w:hint="default"/>
+      </w:rPr>
+    </w:lvl>
+    <w:lvl w:ilvl="8" w:tplc="08090005" w:tentative="1">
+      <w:start w:val="1"/>
+      <w:numFmt w:val="bullet"/>
+      <w:lvlText w:val=""/>
+      <w:lvlJc w:val="left"/>
+      <w:pPr>
+        <w:ind w:left="6480" w:hanging="360"/>
+      </w:pPr>
+      <w:rPr>
+        <w:rFonts w:ascii="Wingdings" w:hAnsi="Wingdings" w:hint="default"/>
+      </w:rPr>
+    </w:lvl>
+  </w:abstractNum>
   <w:num w:numId="1">
     <w:abstractNumId w:val="0"/>
   </w:num>
@@ -3781,6 +4574,9 @@
   </w:num>
   <w:num w:numId="4">
     <w:abstractNumId w:val="1"/>
+  </w:num>
+  <w:num w:numId="5">
+    <w:abstractNumId w:val="4"/>
   </w:num>
 </w:numbering>
 </file>

</xml_diff>

<commit_message>
Potentially final draft of project contract
</commit_message>
<xml_diff>
--- a/Documents/Joshua Jackson - Project Contract 1st Draft.docx
+++ b/Documents/Joshua Jackson - Project Contract 1st Draft.docx
@@ -3206,6 +3206,16 @@
         </w:rPr>
         <w:t xml:space="preserve">See attached Sprint plan for a more detailed breakdown </w:t>
       </w:r>
+      <w:r>
+        <w:rPr>
+          <w:rFonts w:ascii="Tahoma" w:eastAsia="Times New Roman" w:hAnsi="Tahoma" w:cs="Tahoma"/>
+          <w:i/>
+          <w:color w:val="333333"/>
+          <w:sz w:val="22"/>
+          <w:szCs w:val="26"/>
+        </w:rPr>
+        <w:t>of tasks for October, November and December.</w:t>
+      </w:r>
     </w:p>
     <w:p>
       <w:pPr>
@@ -3286,7 +3296,16 @@
                 <w:sz w:val="22"/>
                 <w:szCs w:val="22"/>
               </w:rPr>
-              <w:t>Setup project structure and all required build tools</w:t>
+              <w:t>Setup project structure and all required build tool</w:t>
+            </w:r>
+            <w:r>
+              <w:rPr>
+                <w:rFonts w:ascii="Tahoma" w:eastAsia="Times New Roman" w:hAnsi="Tahoma" w:cs="Tahoma"/>
+                <w:color w:val="333333"/>
+                <w:sz w:val="22"/>
+                <w:szCs w:val="22"/>
+              </w:rPr>
+              <w:t>s</w:t>
             </w:r>
           </w:p>
           <w:p>
@@ -3312,7 +3331,7 @@
                 <w:sz w:val="22"/>
                 <w:szCs w:val="22"/>
               </w:rPr>
-              <w:t>Implement the Attributes functionality</w:t>
+              <w:t>Carry out initial research on development techniques that will be used</w:t>
             </w:r>
           </w:p>
           <w:p>
@@ -3338,7 +3357,7 @@
                 <w:sz w:val="22"/>
                 <w:szCs w:val="22"/>
               </w:rPr>
-              <w:t>Design the UI in all possible states</w:t>
+              <w:t>Setup a basic game core</w:t>
             </w:r>
           </w:p>
           <w:p>
@@ -3364,34 +3383,183 @@
                 <w:sz w:val="22"/>
                 <w:szCs w:val="22"/>
               </w:rPr>
-              <w:t>Create</w:t>
-            </w:r>
-            <w:r>
-              <w:rPr>
-                <w:rFonts w:ascii="Tahoma" w:eastAsia="Times New Roman" w:hAnsi="Tahoma" w:cs="Tahoma"/>
-                <w:color w:val="333333"/>
-                <w:sz w:val="22"/>
-                <w:szCs w:val="22"/>
-              </w:rPr>
-              <w:t xml:space="preserve"> possible Decisions and not</w:t>
-            </w:r>
-            <w:r>
-              <w:rPr>
-                <w:rFonts w:ascii="Tahoma" w:eastAsia="Times New Roman" w:hAnsi="Tahoma" w:cs="Tahoma"/>
-                <w:color w:val="333333"/>
-                <w:sz w:val="22"/>
-                <w:szCs w:val="22"/>
-              </w:rPr>
-              <w:t>e</w:t>
-            </w:r>
-            <w:r>
-              <w:rPr>
-                <w:rFonts w:ascii="Tahoma" w:eastAsia="Times New Roman" w:hAnsi="Tahoma" w:cs="Tahoma"/>
-                <w:color w:val="333333"/>
-                <w:sz w:val="22"/>
-                <w:szCs w:val="22"/>
-              </w:rPr>
-              <w:t xml:space="preserve"> the effect they have on the attributes (outside of any usable code, just a collection of decisions)</w:t>
+              <w:t>Design the UI in all possible states</w:t>
+            </w:r>
+            <w:r>
+              <w:rPr>
+                <w:rFonts w:ascii="Tahoma" w:eastAsia="Times New Roman" w:hAnsi="Tahoma" w:cs="Tahoma"/>
+                <w:color w:val="333333"/>
+                <w:sz w:val="22"/>
+                <w:szCs w:val="22"/>
+              </w:rPr>
+              <w:t xml:space="preserve"> within </w:t>
+            </w:r>
+            <w:proofErr w:type="spellStart"/>
+            <w:r>
+              <w:rPr>
+                <w:rFonts w:ascii="Tahoma" w:eastAsia="Times New Roman" w:hAnsi="Tahoma" w:cs="Tahoma"/>
+                <w:color w:val="333333"/>
+                <w:sz w:val="22"/>
+                <w:szCs w:val="22"/>
+              </w:rPr>
+              <w:t>Figma</w:t>
+            </w:r>
+            <w:proofErr w:type="spellEnd"/>
+          </w:p>
+          <w:p>
+            <w:pPr>
+              <w:pStyle w:val="ListParagraph"/>
+              <w:numPr>
+                <w:ilvl w:val="0"/>
+                <w:numId w:val="4"/>
+              </w:numPr>
+              <w:spacing w:line="360" w:lineRule="auto"/>
+              <w:jc w:val="both"/>
+              <w:rPr>
+                <w:rFonts w:ascii="Tahoma" w:eastAsia="Times New Roman" w:hAnsi="Tahoma" w:cs="Tahoma"/>
+                <w:color w:val="333333"/>
+                <w:sz w:val="22"/>
+                <w:szCs w:val="22"/>
+              </w:rPr>
+            </w:pPr>
+            <w:r>
+              <w:rPr>
+                <w:rFonts w:ascii="Tahoma" w:eastAsia="Times New Roman" w:hAnsi="Tahoma" w:cs="Tahoma"/>
+                <w:color w:val="333333"/>
+                <w:sz w:val="22"/>
+                <w:szCs w:val="22"/>
+              </w:rPr>
+              <w:t>Implement the base Saving/Loading system</w:t>
+            </w:r>
+          </w:p>
+          <w:p>
+            <w:pPr>
+              <w:pStyle w:val="ListParagraph"/>
+              <w:numPr>
+                <w:ilvl w:val="0"/>
+                <w:numId w:val="4"/>
+              </w:numPr>
+              <w:spacing w:line="360" w:lineRule="auto"/>
+              <w:jc w:val="both"/>
+              <w:rPr>
+                <w:rFonts w:ascii="Tahoma" w:eastAsia="Times New Roman" w:hAnsi="Tahoma" w:cs="Tahoma"/>
+                <w:color w:val="333333"/>
+                <w:sz w:val="22"/>
+                <w:szCs w:val="22"/>
+              </w:rPr>
+            </w:pPr>
+            <w:r>
+              <w:rPr>
+                <w:rFonts w:ascii="Tahoma" w:eastAsia="Times New Roman" w:hAnsi="Tahoma" w:cs="Tahoma"/>
+                <w:color w:val="333333"/>
+                <w:sz w:val="22"/>
+                <w:szCs w:val="22"/>
+              </w:rPr>
+              <w:t>Implement all the documented attributes and functionality around increasing/decreasing them</w:t>
+            </w:r>
+          </w:p>
+          <w:p>
+            <w:pPr>
+              <w:pStyle w:val="ListParagraph"/>
+              <w:numPr>
+                <w:ilvl w:val="0"/>
+                <w:numId w:val="4"/>
+              </w:numPr>
+              <w:spacing w:line="360" w:lineRule="auto"/>
+              <w:jc w:val="both"/>
+              <w:rPr>
+                <w:rFonts w:ascii="Tahoma" w:eastAsia="Times New Roman" w:hAnsi="Tahoma" w:cs="Tahoma"/>
+                <w:color w:val="333333"/>
+                <w:sz w:val="22"/>
+                <w:szCs w:val="22"/>
+              </w:rPr>
+            </w:pPr>
+            <w:r>
+              <w:rPr>
+                <w:rFonts w:ascii="Tahoma" w:eastAsia="Times New Roman" w:hAnsi="Tahoma" w:cs="Tahoma"/>
+                <w:color w:val="333333"/>
+                <w:sz w:val="22"/>
+                <w:szCs w:val="22"/>
+              </w:rPr>
+              <w:t>Write relevant unit tests for all the functionality so far (ongoing process)</w:t>
+            </w:r>
+          </w:p>
+          <w:p>
+            <w:pPr>
+              <w:pStyle w:val="ListParagraph"/>
+              <w:numPr>
+                <w:ilvl w:val="0"/>
+                <w:numId w:val="4"/>
+              </w:numPr>
+              <w:spacing w:line="360" w:lineRule="auto"/>
+              <w:jc w:val="both"/>
+              <w:rPr>
+                <w:rFonts w:ascii="Tahoma" w:eastAsia="Times New Roman" w:hAnsi="Tahoma" w:cs="Tahoma"/>
+                <w:color w:val="333333"/>
+                <w:sz w:val="22"/>
+                <w:szCs w:val="22"/>
+              </w:rPr>
+            </w:pPr>
+            <w:r>
+              <w:rPr>
+                <w:rFonts w:ascii="Tahoma" w:eastAsia="Times New Roman" w:hAnsi="Tahoma" w:cs="Tahoma"/>
+                <w:color w:val="333333"/>
+                <w:sz w:val="22"/>
+                <w:szCs w:val="22"/>
+              </w:rPr>
+              <w:t>Run multiple sprint retrospectives to make the project aims/tasks clearer</w:t>
+            </w:r>
+          </w:p>
+          <w:p>
+            <w:pPr>
+              <w:pStyle w:val="ListParagraph"/>
+              <w:numPr>
+                <w:ilvl w:val="0"/>
+                <w:numId w:val="4"/>
+              </w:numPr>
+              <w:spacing w:line="360" w:lineRule="auto"/>
+              <w:jc w:val="both"/>
+              <w:rPr>
+                <w:rFonts w:ascii="Tahoma" w:eastAsia="Times New Roman" w:hAnsi="Tahoma" w:cs="Tahoma"/>
+                <w:color w:val="333333"/>
+                <w:sz w:val="22"/>
+                <w:szCs w:val="22"/>
+              </w:rPr>
+            </w:pPr>
+            <w:r>
+              <w:rPr>
+                <w:rFonts w:ascii="Tahoma" w:eastAsia="Times New Roman" w:hAnsi="Tahoma" w:cs="Tahoma"/>
+                <w:color w:val="333333"/>
+                <w:sz w:val="22"/>
+                <w:szCs w:val="22"/>
+              </w:rPr>
+              <w:t>Implement the very base UI (Start/End screens, On-screen attributes)</w:t>
+            </w:r>
+          </w:p>
+          <w:p>
+            <w:pPr>
+              <w:pStyle w:val="ListParagraph"/>
+              <w:numPr>
+                <w:ilvl w:val="0"/>
+                <w:numId w:val="4"/>
+              </w:numPr>
+              <w:spacing w:line="360" w:lineRule="auto"/>
+              <w:jc w:val="both"/>
+              <w:rPr>
+                <w:rFonts w:ascii="Tahoma" w:eastAsia="Times New Roman" w:hAnsi="Tahoma" w:cs="Tahoma"/>
+                <w:color w:val="333333"/>
+                <w:sz w:val="22"/>
+                <w:szCs w:val="22"/>
+              </w:rPr>
+            </w:pPr>
+            <w:r>
+              <w:rPr>
+                <w:rFonts w:ascii="Tahoma" w:eastAsia="Times New Roman" w:hAnsi="Tahoma" w:cs="Tahoma"/>
+                <w:color w:val="333333"/>
+                <w:sz w:val="22"/>
+                <w:szCs w:val="22"/>
+              </w:rPr>
+              <w:t>Implement a very rudimentary version of the decisions system</w:t>
             </w:r>
           </w:p>
         </w:tc>
@@ -3452,7 +3620,7 @@
                 <w:sz w:val="22"/>
                 <w:szCs w:val="22"/>
               </w:rPr>
-              <w:t>Implement a very basic version of the UI based on the designs. (The UI should just trigger logging to the console until the functionality is there)</w:t>
+              <w:t>Create a test plan for the first deliverable using knowledge gained from November</w:t>
             </w:r>
           </w:p>
           <w:p>
@@ -3478,7 +3646,7 @@
                 <w:sz w:val="22"/>
                 <w:szCs w:val="22"/>
               </w:rPr>
-              <w:t>Implement the Decisioning functionality</w:t>
+              <w:t>Gather all relevant research material for the Literature Review</w:t>
             </w:r>
           </w:p>
           <w:p>
@@ -3504,7 +3672,7 @@
                 <w:sz w:val="22"/>
                 <w:szCs w:val="22"/>
               </w:rPr>
-              <w:t>Tie everything together and run a small playtest locally and document the results, ensuring the game is playable in its basic state.</w:t>
+              <w:t>Further implement the decision system</w:t>
             </w:r>
           </w:p>
           <w:p>
@@ -3530,7 +3698,79 @@
                 <w:sz w:val="22"/>
                 <w:szCs w:val="22"/>
               </w:rPr>
-              <w:t>Gather/Create all assets required for the game</w:t>
+              <w:t xml:space="preserve">Implement the political leaning system in a basic form so that decisions can </w:t>
+            </w:r>
+            <w:proofErr w:type="gramStart"/>
+            <w:r>
+              <w:rPr>
+                <w:rFonts w:ascii="Tahoma" w:eastAsia="Times New Roman" w:hAnsi="Tahoma" w:cs="Tahoma"/>
+                <w:color w:val="333333"/>
+                <w:sz w:val="22"/>
+                <w:szCs w:val="22"/>
+              </w:rPr>
+              <w:t>actually have</w:t>
+            </w:r>
+            <w:proofErr w:type="gramEnd"/>
+            <w:r>
+              <w:rPr>
+                <w:rFonts w:ascii="Tahoma" w:eastAsia="Times New Roman" w:hAnsi="Tahoma" w:cs="Tahoma"/>
+                <w:color w:val="333333"/>
+                <w:sz w:val="22"/>
+                <w:szCs w:val="22"/>
+              </w:rPr>
+              <w:t xml:space="preserve"> an effect</w:t>
+            </w:r>
+          </w:p>
+          <w:p>
+            <w:pPr>
+              <w:pStyle w:val="ListParagraph"/>
+              <w:numPr>
+                <w:ilvl w:val="0"/>
+                <w:numId w:val="4"/>
+              </w:numPr>
+              <w:spacing w:line="360" w:lineRule="auto"/>
+              <w:jc w:val="both"/>
+              <w:rPr>
+                <w:rFonts w:ascii="Tahoma" w:eastAsia="Times New Roman" w:hAnsi="Tahoma" w:cs="Tahoma"/>
+                <w:color w:val="333333"/>
+                <w:sz w:val="22"/>
+                <w:szCs w:val="22"/>
+              </w:rPr>
+            </w:pPr>
+            <w:r>
+              <w:rPr>
+                <w:rFonts w:ascii="Tahoma" w:eastAsia="Times New Roman" w:hAnsi="Tahoma" w:cs="Tahoma"/>
+                <w:color w:val="333333"/>
+                <w:sz w:val="22"/>
+                <w:szCs w:val="22"/>
+              </w:rPr>
+              <w:t>Run multiple sprint retrospectives to make the project aims/tasks clearer</w:t>
+            </w:r>
+          </w:p>
+          <w:p>
+            <w:pPr>
+              <w:pStyle w:val="ListParagraph"/>
+              <w:numPr>
+                <w:ilvl w:val="0"/>
+                <w:numId w:val="4"/>
+              </w:numPr>
+              <w:spacing w:line="360" w:lineRule="auto"/>
+              <w:jc w:val="both"/>
+              <w:rPr>
+                <w:rFonts w:ascii="Tahoma" w:eastAsia="Times New Roman" w:hAnsi="Tahoma" w:cs="Tahoma"/>
+                <w:color w:val="333333"/>
+                <w:sz w:val="22"/>
+                <w:szCs w:val="22"/>
+              </w:rPr>
+            </w:pPr>
+            <w:r>
+              <w:rPr>
+                <w:rFonts w:ascii="Tahoma" w:eastAsia="Times New Roman" w:hAnsi="Tahoma" w:cs="Tahoma"/>
+                <w:color w:val="333333"/>
+                <w:sz w:val="22"/>
+                <w:szCs w:val="22"/>
+              </w:rPr>
+              <w:t>Create the Epics for the next few months with more detailed tasks given the knowledge from the previous two Epics (November/December)</w:t>
             </w:r>
           </w:p>
         </w:tc>
@@ -3560,6 +3800,7 @@
                 <w:sz w:val="26"/>
                 <w:szCs w:val="26"/>
               </w:rPr>
+              <w:lastRenderedPageBreak/>
               <w:t>January</w:t>
             </w:r>
           </w:p>
@@ -3579,7 +3820,7 @@
               <w:jc w:val="both"/>
               <w:rPr>
                 <w:rFonts w:ascii="Tahoma" w:eastAsia="Times New Roman" w:hAnsi="Tahoma" w:cs="Tahoma"/>
-                <w:color w:val="333333"/>
+                <w:color w:val="000000" w:themeColor="text1"/>
                 <w:sz w:val="22"/>
                 <w:szCs w:val="22"/>
               </w:rPr>
@@ -3587,25 +3828,125 @@
             <w:r>
               <w:rPr>
                 <w:rFonts w:ascii="Tahoma" w:eastAsia="Times New Roman" w:hAnsi="Tahoma" w:cs="Tahoma"/>
-                <w:color w:val="333333"/>
-                <w:sz w:val="22"/>
-                <w:szCs w:val="22"/>
-              </w:rPr>
-              <w:t>Flesh out the game from its basic starting point</w:t>
+                <w:color w:val="000000" w:themeColor="text1"/>
+                <w:sz w:val="22"/>
+                <w:szCs w:val="22"/>
+              </w:rPr>
+              <w:t>Complete all the documentation for the First Deliverable</w:t>
             </w:r>
           </w:p>
           <w:p>
             <w:pPr>
+              <w:pStyle w:val="ListParagraph"/>
+              <w:numPr>
+                <w:ilvl w:val="0"/>
+                <w:numId w:val="4"/>
+              </w:numPr>
               <w:spacing w:line="360" w:lineRule="auto"/>
               <w:jc w:val="both"/>
               <w:rPr>
                 <w:rFonts w:ascii="Tahoma" w:eastAsia="Times New Roman" w:hAnsi="Tahoma" w:cs="Tahoma"/>
-                <w:color w:val="FF0000"/>
-                <w:sz w:val="22"/>
-                <w:szCs w:val="22"/>
-                <w:u w:val="single"/>
+                <w:color w:val="000000" w:themeColor="text1"/>
+                <w:sz w:val="22"/>
+                <w:szCs w:val="22"/>
               </w:rPr>
             </w:pPr>
+            <w:r>
+              <w:rPr>
+                <w:rFonts w:ascii="Tahoma" w:eastAsia="Times New Roman" w:hAnsi="Tahoma" w:cs="Tahoma"/>
+                <w:color w:val="000000" w:themeColor="text1"/>
+                <w:sz w:val="22"/>
+                <w:szCs w:val="22"/>
+              </w:rPr>
+              <w:t>Further implement the political leaning functionality with specific provinces having individual “viewpoints” and leanings to make decisions more dynamic</w:t>
+            </w:r>
+          </w:p>
+          <w:p>
+            <w:pPr>
+              <w:pStyle w:val="ListParagraph"/>
+              <w:numPr>
+                <w:ilvl w:val="0"/>
+                <w:numId w:val="4"/>
+              </w:numPr>
+              <w:spacing w:line="360" w:lineRule="auto"/>
+              <w:jc w:val="both"/>
+              <w:rPr>
+                <w:rFonts w:ascii="Tahoma" w:eastAsia="Times New Roman" w:hAnsi="Tahoma" w:cs="Tahoma"/>
+                <w:color w:val="000000" w:themeColor="text1"/>
+                <w:sz w:val="22"/>
+                <w:szCs w:val="22"/>
+              </w:rPr>
+            </w:pPr>
+            <w:r>
+              <w:rPr>
+                <w:rFonts w:ascii="Tahoma" w:eastAsia="Times New Roman" w:hAnsi="Tahoma" w:cs="Tahoma"/>
+                <w:color w:val="000000" w:themeColor="text1"/>
+                <w:sz w:val="22"/>
+                <w:szCs w:val="22"/>
+              </w:rPr>
+              <w:t>Implement the rest of the UI</w:t>
+            </w:r>
+            <w:r>
+              <w:rPr>
+                <w:rFonts w:ascii="Tahoma" w:eastAsia="Times New Roman" w:hAnsi="Tahoma" w:cs="Tahoma"/>
+                <w:color w:val="000000" w:themeColor="text1"/>
+                <w:sz w:val="22"/>
+                <w:szCs w:val="22"/>
+              </w:rPr>
+              <w:t>. (dummy UI where functionality doesn’t exist yet)</w:t>
+            </w:r>
+          </w:p>
+          <w:p>
+            <w:pPr>
+              <w:pStyle w:val="ListParagraph"/>
+              <w:numPr>
+                <w:ilvl w:val="0"/>
+                <w:numId w:val="4"/>
+              </w:numPr>
+              <w:spacing w:line="360" w:lineRule="auto"/>
+              <w:jc w:val="both"/>
+              <w:rPr>
+                <w:rFonts w:ascii="Tahoma" w:eastAsia="Times New Roman" w:hAnsi="Tahoma" w:cs="Tahoma"/>
+                <w:color w:val="000000" w:themeColor="text1"/>
+                <w:sz w:val="22"/>
+                <w:szCs w:val="22"/>
+              </w:rPr>
+            </w:pPr>
+            <w:r>
+              <w:rPr>
+                <w:rFonts w:ascii="Tahoma" w:eastAsia="Times New Roman" w:hAnsi="Tahoma" w:cs="Tahoma"/>
+                <w:color w:val="000000" w:themeColor="text1"/>
+                <w:sz w:val="22"/>
+                <w:szCs w:val="22"/>
+              </w:rPr>
+              <w:t>Tie all loose ends together and polish the functionality that has been implemented</w:t>
+            </w:r>
+          </w:p>
+          <w:p>
+            <w:pPr>
+              <w:pStyle w:val="ListParagraph"/>
+              <w:numPr>
+                <w:ilvl w:val="0"/>
+                <w:numId w:val="4"/>
+              </w:numPr>
+              <w:spacing w:line="360" w:lineRule="auto"/>
+              <w:jc w:val="both"/>
+              <w:rPr>
+                <w:rFonts w:ascii="Tahoma" w:eastAsia="Times New Roman" w:hAnsi="Tahoma" w:cs="Tahoma"/>
+                <w:color w:val="000000" w:themeColor="text1"/>
+                <w:sz w:val="22"/>
+                <w:szCs w:val="22"/>
+              </w:rPr>
+            </w:pPr>
+            <w:r>
+              <w:rPr>
+                <w:rFonts w:ascii="Tahoma" w:eastAsia="Times New Roman" w:hAnsi="Tahoma" w:cs="Tahoma"/>
+                <w:color w:val="000000" w:themeColor="text1"/>
+                <w:sz w:val="22"/>
+                <w:szCs w:val="22"/>
+              </w:rPr>
+              <w:t>Run some basic playtesting sessions on the base mechanics and gather feedback</w:t>
+            </w:r>
           </w:p>
         </w:tc>
       </w:tr>
@@ -3644,15 +3985,199 @@
           </w:tcPr>
           <w:p>
             <w:pPr>
+              <w:pStyle w:val="ListParagraph"/>
+              <w:numPr>
+                <w:ilvl w:val="0"/>
+                <w:numId w:val="4"/>
+              </w:numPr>
               <w:spacing w:line="360" w:lineRule="auto"/>
               <w:jc w:val="both"/>
               <w:rPr>
                 <w:rFonts w:ascii="Tahoma" w:eastAsia="Times New Roman" w:hAnsi="Tahoma" w:cs="Tahoma"/>
                 <w:color w:val="333333"/>
+                <w:sz w:val="22"/>
+                <w:szCs w:val="22"/>
+              </w:rPr>
+            </w:pPr>
+            <w:r>
+              <w:rPr>
+                <w:rFonts w:ascii="Tahoma" w:eastAsia="Times New Roman" w:hAnsi="Tahoma" w:cs="Tahoma"/>
+                <w:color w:val="333333"/>
+                <w:sz w:val="22"/>
+                <w:szCs w:val="22"/>
+              </w:rPr>
+              <w:t>Carry out detailed testing following the test plan, including both human testing and unit tests.</w:t>
+            </w:r>
+          </w:p>
+          <w:p>
+            <w:pPr>
+              <w:pStyle w:val="ListParagraph"/>
+              <w:numPr>
+                <w:ilvl w:val="0"/>
+                <w:numId w:val="4"/>
+              </w:numPr>
+              <w:spacing w:line="360" w:lineRule="auto"/>
+              <w:jc w:val="both"/>
+              <w:rPr>
+                <w:rFonts w:ascii="Tahoma" w:eastAsia="Times New Roman" w:hAnsi="Tahoma" w:cs="Tahoma"/>
+                <w:color w:val="333333"/>
+                <w:sz w:val="22"/>
+                <w:szCs w:val="22"/>
+              </w:rPr>
+            </w:pPr>
+            <w:r>
+              <w:rPr>
+                <w:rFonts w:ascii="Tahoma" w:eastAsia="Times New Roman" w:hAnsi="Tahoma" w:cs="Tahoma"/>
+                <w:color w:val="333333"/>
+                <w:sz w:val="22"/>
+                <w:szCs w:val="22"/>
+              </w:rPr>
+              <w:t xml:space="preserve">Settle on </w:t>
+            </w:r>
+            <w:proofErr w:type="gramStart"/>
+            <w:r>
+              <w:rPr>
+                <w:rFonts w:ascii="Tahoma" w:eastAsia="Times New Roman" w:hAnsi="Tahoma" w:cs="Tahoma"/>
+                <w:color w:val="333333"/>
+                <w:sz w:val="22"/>
+                <w:szCs w:val="22"/>
+              </w:rPr>
+              <w:t>all of</w:t>
+            </w:r>
+            <w:proofErr w:type="gramEnd"/>
+            <w:r>
+              <w:rPr>
+                <w:rFonts w:ascii="Tahoma" w:eastAsia="Times New Roman" w:hAnsi="Tahoma" w:cs="Tahoma"/>
+                <w:color w:val="333333"/>
+                <w:sz w:val="22"/>
+                <w:szCs w:val="22"/>
+              </w:rPr>
+              <w:t xml:space="preserve"> the potential decisions that can come up within the game.</w:t>
+            </w:r>
+          </w:p>
+          <w:p>
+            <w:pPr>
+              <w:pStyle w:val="ListParagraph"/>
+              <w:numPr>
+                <w:ilvl w:val="0"/>
+                <w:numId w:val="4"/>
+              </w:numPr>
+              <w:spacing w:line="360" w:lineRule="auto"/>
+              <w:jc w:val="both"/>
+              <w:rPr>
+                <w:rFonts w:ascii="Tahoma" w:eastAsia="Times New Roman" w:hAnsi="Tahoma" w:cs="Tahoma"/>
+                <w:color w:val="333333"/>
+                <w:sz w:val="22"/>
+                <w:szCs w:val="22"/>
+              </w:rPr>
+            </w:pPr>
+            <w:r>
+              <w:rPr>
+                <w:rFonts w:ascii="Tahoma" w:eastAsia="Times New Roman" w:hAnsi="Tahoma" w:cs="Tahoma"/>
+                <w:color w:val="333333"/>
+                <w:sz w:val="22"/>
+                <w:szCs w:val="22"/>
+              </w:rPr>
+              <w:t xml:space="preserve">Through testing, ensure the game runs on </w:t>
+            </w:r>
+            <w:proofErr w:type="gramStart"/>
+            <w:r>
+              <w:rPr>
+                <w:rFonts w:ascii="Tahoma" w:eastAsia="Times New Roman" w:hAnsi="Tahoma" w:cs="Tahoma"/>
+                <w:color w:val="333333"/>
+                <w:sz w:val="22"/>
+                <w:szCs w:val="22"/>
+              </w:rPr>
+              <w:t>all of</w:t>
+            </w:r>
+            <w:proofErr w:type="gramEnd"/>
+            <w:r>
+              <w:rPr>
+                <w:rFonts w:ascii="Tahoma" w:eastAsia="Times New Roman" w:hAnsi="Tahoma" w:cs="Tahoma"/>
+                <w:color w:val="333333"/>
+                <w:sz w:val="22"/>
+                <w:szCs w:val="22"/>
+              </w:rPr>
+              <w:t xml:space="preserve"> the outlined platforms and scales correctly.</w:t>
+            </w:r>
+          </w:p>
+          <w:p>
+            <w:pPr>
+              <w:pStyle w:val="ListParagraph"/>
+              <w:numPr>
+                <w:ilvl w:val="0"/>
+                <w:numId w:val="4"/>
+              </w:numPr>
+              <w:spacing w:line="360" w:lineRule="auto"/>
+              <w:jc w:val="both"/>
+              <w:rPr>
+                <w:rFonts w:ascii="Tahoma" w:eastAsia="Times New Roman" w:hAnsi="Tahoma" w:cs="Tahoma"/>
+                <w:color w:val="333333"/>
+                <w:sz w:val="22"/>
+                <w:szCs w:val="22"/>
+              </w:rPr>
+            </w:pPr>
+            <w:r>
+              <w:rPr>
+                <w:rFonts w:ascii="Tahoma" w:eastAsia="Times New Roman" w:hAnsi="Tahoma" w:cs="Tahoma"/>
+                <w:color w:val="333333"/>
+                <w:sz w:val="22"/>
+                <w:szCs w:val="22"/>
+              </w:rPr>
+              <w:t>Ensure the game can be played fully in its current state (both win and lose)</w:t>
+            </w:r>
+          </w:p>
+          <w:p>
+            <w:pPr>
+              <w:pStyle w:val="ListParagraph"/>
+              <w:numPr>
+                <w:ilvl w:val="0"/>
+                <w:numId w:val="4"/>
+              </w:numPr>
+              <w:spacing w:line="360" w:lineRule="auto"/>
+              <w:jc w:val="both"/>
+              <w:rPr>
+                <w:rFonts w:ascii="Tahoma" w:eastAsia="Times New Roman" w:hAnsi="Tahoma" w:cs="Tahoma"/>
+                <w:color w:val="333333"/>
+                <w:sz w:val="22"/>
+                <w:szCs w:val="22"/>
+              </w:rPr>
+            </w:pPr>
+            <w:r>
+              <w:rPr>
+                <w:rFonts w:ascii="Tahoma" w:eastAsia="Times New Roman" w:hAnsi="Tahoma" w:cs="Tahoma"/>
+                <w:color w:val="333333"/>
+                <w:sz w:val="22"/>
+                <w:szCs w:val="22"/>
+              </w:rPr>
+              <w:t>Work on documentation</w:t>
+            </w:r>
+          </w:p>
+          <w:p>
+            <w:pPr>
+              <w:pStyle w:val="ListParagraph"/>
+              <w:numPr>
+                <w:ilvl w:val="0"/>
+                <w:numId w:val="4"/>
+              </w:numPr>
+              <w:spacing w:line="360" w:lineRule="auto"/>
+              <w:jc w:val="both"/>
+              <w:rPr>
+                <w:rFonts w:ascii="Tahoma" w:eastAsia="Times New Roman" w:hAnsi="Tahoma" w:cs="Tahoma"/>
+                <w:color w:val="333333"/>
                 <w:sz w:val="26"/>
                 <w:szCs w:val="26"/>
               </w:rPr>
             </w:pPr>
+            <w:r>
+              <w:rPr>
+                <w:rFonts w:ascii="Tahoma" w:eastAsia="Times New Roman" w:hAnsi="Tahoma" w:cs="Tahoma"/>
+                <w:color w:val="333333"/>
+                <w:sz w:val="22"/>
+                <w:szCs w:val="22"/>
+              </w:rPr>
+              <w:t>Balance the game wherever possible through local playtesting</w:t>
+            </w:r>
           </w:p>
         </w:tc>
       </w:tr>
@@ -3691,15 +4216,107 @@
           </w:tcPr>
           <w:p>
             <w:pPr>
+              <w:pStyle w:val="ListParagraph"/>
+              <w:numPr>
+                <w:ilvl w:val="0"/>
+                <w:numId w:val="4"/>
+              </w:numPr>
               <w:spacing w:line="360" w:lineRule="auto"/>
               <w:jc w:val="both"/>
               <w:rPr>
                 <w:rFonts w:ascii="Tahoma" w:eastAsia="Times New Roman" w:hAnsi="Tahoma" w:cs="Tahoma"/>
                 <w:color w:val="333333"/>
+                <w:sz w:val="22"/>
+                <w:szCs w:val="22"/>
+              </w:rPr>
+            </w:pPr>
+            <w:r>
+              <w:rPr>
+                <w:rFonts w:ascii="Tahoma" w:eastAsia="Times New Roman" w:hAnsi="Tahoma" w:cs="Tahoma"/>
+                <w:color w:val="333333"/>
+                <w:sz w:val="22"/>
+                <w:szCs w:val="22"/>
+              </w:rPr>
+              <w:t>Polish the game wherever it feels unpolished.</w:t>
+            </w:r>
+          </w:p>
+          <w:p>
+            <w:pPr>
+              <w:pStyle w:val="ListParagraph"/>
+              <w:numPr>
+                <w:ilvl w:val="0"/>
+                <w:numId w:val="4"/>
+              </w:numPr>
+              <w:spacing w:line="360" w:lineRule="auto"/>
+              <w:jc w:val="both"/>
+              <w:rPr>
+                <w:rFonts w:ascii="Tahoma" w:eastAsia="Times New Roman" w:hAnsi="Tahoma" w:cs="Tahoma"/>
+                <w:color w:val="333333"/>
+                <w:sz w:val="22"/>
+                <w:szCs w:val="22"/>
+              </w:rPr>
+            </w:pPr>
+            <w:r>
+              <w:rPr>
+                <w:rFonts w:ascii="Tahoma" w:eastAsia="Times New Roman" w:hAnsi="Tahoma" w:cs="Tahoma"/>
+                <w:color w:val="333333"/>
+                <w:sz w:val="22"/>
+                <w:szCs w:val="22"/>
+              </w:rPr>
+              <w:t>Run an extensive playtesting session and gather feedback particularly on the gameplay itself rather than technical feedback.</w:t>
+            </w:r>
+          </w:p>
+          <w:p>
+            <w:pPr>
+              <w:pStyle w:val="ListParagraph"/>
+              <w:numPr>
+                <w:ilvl w:val="0"/>
+                <w:numId w:val="4"/>
+              </w:numPr>
+              <w:spacing w:line="360" w:lineRule="auto"/>
+              <w:jc w:val="both"/>
+              <w:rPr>
+                <w:rFonts w:ascii="Tahoma" w:eastAsia="Times New Roman" w:hAnsi="Tahoma" w:cs="Tahoma"/>
+                <w:color w:val="333333"/>
+                <w:sz w:val="22"/>
+                <w:szCs w:val="22"/>
+              </w:rPr>
+            </w:pPr>
+            <w:r>
+              <w:rPr>
+                <w:rFonts w:ascii="Tahoma" w:eastAsia="Times New Roman" w:hAnsi="Tahoma" w:cs="Tahoma"/>
+                <w:color w:val="333333"/>
+                <w:sz w:val="22"/>
+                <w:szCs w:val="22"/>
+              </w:rPr>
+              <w:t>Work on documentation</w:t>
+            </w:r>
+          </w:p>
+          <w:p>
+            <w:pPr>
+              <w:pStyle w:val="ListParagraph"/>
+              <w:numPr>
+                <w:ilvl w:val="0"/>
+                <w:numId w:val="4"/>
+              </w:numPr>
+              <w:spacing w:line="360" w:lineRule="auto"/>
+              <w:jc w:val="both"/>
+              <w:rPr>
+                <w:rFonts w:ascii="Tahoma" w:eastAsia="Times New Roman" w:hAnsi="Tahoma" w:cs="Tahoma"/>
+                <w:color w:val="333333"/>
                 <w:sz w:val="26"/>
                 <w:szCs w:val="26"/>
               </w:rPr>
             </w:pPr>
+            <w:r>
+              <w:rPr>
+                <w:rFonts w:ascii="Tahoma" w:eastAsia="Times New Roman" w:hAnsi="Tahoma" w:cs="Tahoma"/>
+                <w:color w:val="333333"/>
+                <w:sz w:val="22"/>
+                <w:szCs w:val="22"/>
+              </w:rPr>
+              <w:t>Balance the game where required based on feedback from playtesting</w:t>
+            </w:r>
           </w:p>
         </w:tc>
       </w:tr>
@@ -3730,6 +4347,16 @@
               </w:rPr>
               <w:t>April</w:t>
             </w:r>
+            <w:r>
+              <w:rPr>
+                <w:rFonts w:ascii="Tahoma" w:eastAsia="Times New Roman" w:hAnsi="Tahoma" w:cs="Tahoma"/>
+                <w:b/>
+                <w:color w:val="333333"/>
+                <w:sz w:val="26"/>
+                <w:szCs w:val="26"/>
+              </w:rPr>
+              <w:t xml:space="preserve"> +</w:t>
+            </w:r>
           </w:p>
         </w:tc>
         <w:tc>
@@ -3738,62 +4365,112 @@
           </w:tcPr>
           <w:p>
             <w:pPr>
+              <w:pStyle w:val="ListParagraph"/>
+              <w:numPr>
+                <w:ilvl w:val="0"/>
+                <w:numId w:val="4"/>
+              </w:numPr>
               <w:spacing w:line="360" w:lineRule="auto"/>
               <w:jc w:val="both"/>
               <w:rPr>
                 <w:rFonts w:ascii="Tahoma" w:eastAsia="Times New Roman" w:hAnsi="Tahoma" w:cs="Tahoma"/>
                 <w:color w:val="333333"/>
+                <w:sz w:val="22"/>
+                <w:szCs w:val="22"/>
+              </w:rPr>
+            </w:pPr>
+            <w:r>
+              <w:rPr>
+                <w:rFonts w:ascii="Tahoma" w:eastAsia="Times New Roman" w:hAnsi="Tahoma" w:cs="Tahoma"/>
+                <w:color w:val="333333"/>
+                <w:sz w:val="22"/>
+                <w:szCs w:val="22"/>
+              </w:rPr>
+              <w:t>Add in none game-breaking features such as smooth UI animations</w:t>
+            </w:r>
+          </w:p>
+          <w:p>
+            <w:pPr>
+              <w:pStyle w:val="ListParagraph"/>
+              <w:numPr>
+                <w:ilvl w:val="0"/>
+                <w:numId w:val="4"/>
+              </w:numPr>
+              <w:spacing w:line="360" w:lineRule="auto"/>
+              <w:jc w:val="both"/>
+              <w:rPr>
+                <w:rFonts w:ascii="Tahoma" w:eastAsia="Times New Roman" w:hAnsi="Tahoma" w:cs="Tahoma"/>
+                <w:color w:val="333333"/>
+                <w:sz w:val="22"/>
+                <w:szCs w:val="22"/>
+              </w:rPr>
+            </w:pPr>
+            <w:r>
+              <w:rPr>
+                <w:rFonts w:ascii="Tahoma" w:eastAsia="Times New Roman" w:hAnsi="Tahoma" w:cs="Tahoma"/>
+                <w:color w:val="333333"/>
+                <w:sz w:val="22"/>
+                <w:szCs w:val="22"/>
+              </w:rPr>
+              <w:t>Finalise all documentation both technical and academic</w:t>
+            </w:r>
+          </w:p>
+          <w:p>
+            <w:pPr>
+              <w:pStyle w:val="ListParagraph"/>
+              <w:numPr>
+                <w:ilvl w:val="0"/>
+                <w:numId w:val="4"/>
+              </w:numPr>
+              <w:spacing w:line="360" w:lineRule="auto"/>
+              <w:jc w:val="both"/>
+              <w:rPr>
+                <w:rFonts w:ascii="Tahoma" w:eastAsia="Times New Roman" w:hAnsi="Tahoma" w:cs="Tahoma"/>
+                <w:color w:val="333333"/>
                 <w:sz w:val="26"/>
                 <w:szCs w:val="26"/>
               </w:rPr>
             </w:pPr>
-          </w:p>
-        </w:tc>
-      </w:tr>
-      <w:tr>
-        <w:tc>
-          <w:tcPr>
-            <w:tcW w:w="1696" w:type="dxa"/>
-          </w:tcPr>
-          <w:p>
-            <w:pPr>
-              <w:spacing w:line="360" w:lineRule="auto"/>
-              <w:jc w:val="both"/>
-              <w:rPr>
-                <w:rFonts w:ascii="Tahoma" w:eastAsia="Times New Roman" w:hAnsi="Tahoma" w:cs="Tahoma"/>
-                <w:b/>
-                <w:color w:val="333333"/>
-                <w:sz w:val="26"/>
-                <w:szCs w:val="26"/>
-              </w:rPr>
-            </w:pPr>
-            <w:r>
-              <w:rPr>
-                <w:rFonts w:ascii="Tahoma" w:eastAsia="Times New Roman" w:hAnsi="Tahoma" w:cs="Tahoma"/>
-                <w:b/>
-                <w:color w:val="333333"/>
-                <w:sz w:val="26"/>
-                <w:szCs w:val="26"/>
-              </w:rPr>
-              <w:t>May</w:t>
-            </w:r>
-          </w:p>
-        </w:tc>
-        <w:tc>
-          <w:tcPr>
-            <w:tcW w:w="7314" w:type="dxa"/>
-          </w:tcPr>
-          <w:p>
-            <w:pPr>
-              <w:spacing w:line="360" w:lineRule="auto"/>
-              <w:jc w:val="both"/>
-              <w:rPr>
-                <w:rFonts w:ascii="Tahoma" w:eastAsia="Times New Roman" w:hAnsi="Tahoma" w:cs="Tahoma"/>
-                <w:color w:val="333333"/>
-                <w:sz w:val="26"/>
-                <w:szCs w:val="26"/>
-              </w:rPr>
-            </w:pPr>
+            <w:r>
+              <w:rPr>
+                <w:rFonts w:ascii="Tahoma" w:eastAsia="Times New Roman" w:hAnsi="Tahoma" w:cs="Tahoma"/>
+                <w:color w:val="333333"/>
+                <w:sz w:val="22"/>
+                <w:szCs w:val="22"/>
+              </w:rPr>
+              <w:t xml:space="preserve">Evaluate the game in </w:t>
+            </w:r>
+            <w:bookmarkStart w:id="0" w:name="_GoBack"/>
+            <w:bookmarkEnd w:id="0"/>
+            <w:r>
+              <w:rPr>
+                <w:rFonts w:ascii="Tahoma" w:eastAsia="Times New Roman" w:hAnsi="Tahoma" w:cs="Tahoma"/>
+                <w:color w:val="333333"/>
+                <w:sz w:val="22"/>
+                <w:szCs w:val="22"/>
+              </w:rPr>
+              <w:t xml:space="preserve">its current form next to the initial objectives and, using </w:t>
+            </w:r>
+            <w:proofErr w:type="gramStart"/>
+            <w:r>
+              <w:rPr>
+                <w:rFonts w:ascii="Tahoma" w:eastAsia="Times New Roman" w:hAnsi="Tahoma" w:cs="Tahoma"/>
+                <w:color w:val="333333"/>
+                <w:sz w:val="22"/>
+                <w:szCs w:val="22"/>
+              </w:rPr>
+              <w:t>all of</w:t>
+            </w:r>
+            <w:proofErr w:type="gramEnd"/>
+            <w:r>
+              <w:rPr>
+                <w:rFonts w:ascii="Tahoma" w:eastAsia="Times New Roman" w:hAnsi="Tahoma" w:cs="Tahoma"/>
+                <w:color w:val="333333"/>
+                <w:sz w:val="22"/>
+                <w:szCs w:val="22"/>
+              </w:rPr>
+              <w:t xml:space="preserve"> the sprint retrospectives, document where the direction has changed and why it has changed.</w:t>
+            </w:r>
           </w:p>
         </w:tc>
       </w:tr>
@@ -3892,7 +4569,6 @@
           <w:sz w:val="26"/>
           <w:szCs w:val="26"/>
         </w:rPr>
-        <w:lastRenderedPageBreak/>
         <w:t>Student Signature:</w:t>
       </w:r>
       <w:r>
@@ -3915,8 +4591,6 @@
         </w:rPr>
         <w:t>Digitally Signed</w:t>
       </w:r>
-      <w:bookmarkStart w:id="0" w:name="_GoBack"/>
-      <w:bookmarkEnd w:id="0"/>
     </w:p>
     <w:p>
       <w:pPr>

</xml_diff>